<commit_message>
Att documentação, add Diagrama
</commit_message>
<xml_diff>
--- a/Documentação Grand Vinum.docx
+++ b/Documentação Grand Vinum.docx
@@ -187,21 +187,7 @@
         <w:rPr>
           <w:color w:val="000000" w:themeColor="text1"/>
         </w:rPr>
-        <w:t xml:space="preserve">Jefferson </w:t>
-      </w:r>
-      <w:proofErr w:type="spellStart"/>
-      <w:r>
-        <w:rPr>
-          <w:color w:val="000000" w:themeColor="text1"/>
-        </w:rPr>
-        <w:t>Araujo</w:t>
-      </w:r>
-      <w:proofErr w:type="spellEnd"/>
-      <w:r>
-        <w:rPr>
-          <w:color w:val="000000" w:themeColor="text1"/>
-        </w:rPr>
-        <w:t xml:space="preserve"> Silva </w:t>
+        <w:t xml:space="preserve">Jefferson Araujo Silva </w:t>
       </w:r>
       <w:r>
         <w:rPr>
@@ -1873,11 +1859,157 @@
         </w:drawing>
       </w:r>
     </w:p>
-    <w:p/>
+    <w:p>
+      <w:pPr>
+        <w:pStyle w:val="Ttulo1"/>
+        <w:spacing w:line="276" w:lineRule="auto"/>
+      </w:pPr>
+    </w:p>
+    <w:p>
+      <w:pPr>
+        <w:pStyle w:val="Ttulo1"/>
+        <w:spacing w:line="276" w:lineRule="auto"/>
+      </w:pPr>
+    </w:p>
+    <w:p>
+      <w:pPr>
+        <w:pStyle w:val="Ttulo1"/>
+        <w:spacing w:line="276" w:lineRule="auto"/>
+      </w:pPr>
+    </w:p>
+    <w:p>
+      <w:pPr>
+        <w:pStyle w:val="Ttulo1"/>
+        <w:spacing w:line="276" w:lineRule="auto"/>
+      </w:pPr>
+    </w:p>
+    <w:p>
+      <w:pPr>
+        <w:pStyle w:val="Ttulo1"/>
+        <w:spacing w:line="276" w:lineRule="auto"/>
+      </w:pPr>
+    </w:p>
+    <w:p>
+      <w:pPr>
+        <w:pStyle w:val="Ttulo1"/>
+        <w:spacing w:line="276" w:lineRule="auto"/>
+      </w:pPr>
+    </w:p>
+    <w:p>
+      <w:pPr>
+        <w:spacing w:before="0" w:after="160" w:line="259" w:lineRule="auto"/>
+        <w:rPr>
+          <w:rFonts w:eastAsiaTheme="majorEastAsia" w:cstheme="majorBidi"/>
+          <w:b/>
+          <w:bCs/>
+          <w:color w:val="2F5496" w:themeColor="accent1" w:themeShade="BF"/>
+          <w:sz w:val="32"/>
+          <w:szCs w:val="32"/>
+        </w:rPr>
+      </w:pPr>
+      <w:r>
+        <w:br w:type="page"/>
+      </w:r>
+    </w:p>
+    <w:p>
+      <w:pPr>
+        <w:pStyle w:val="Ttulo1"/>
+        <w:spacing w:line="276" w:lineRule="auto"/>
+      </w:pPr>
+    </w:p>
+    <w:p>
+      <w:pPr>
+        <w:pStyle w:val="Ttulo1"/>
+        <w:spacing w:line="276" w:lineRule="auto"/>
+      </w:pPr>
+    </w:p>
+    <w:p>
+      <w:pPr>
+        <w:pStyle w:val="Ttulo1"/>
+        <w:spacing w:line="276" w:lineRule="auto"/>
+      </w:pPr>
+      <w:r>
+        <w:t>Diagrama de visão de negócio</w:t>
+      </w:r>
+    </w:p>
+    <w:p>
+      <w:pPr>
+        <w:jc w:val="center"/>
+        <w:rPr>
+          <w:color w:val="000000" w:themeColor="text1"/>
+        </w:rPr>
+      </w:pPr>
+    </w:p>
+    <w:p>
+      <w:pPr>
+        <w:jc w:val="center"/>
+        <w:rPr>
+          <w:color w:val="000000" w:themeColor="text1"/>
+        </w:rPr>
+      </w:pPr>
+    </w:p>
+    <w:p>
+      <w:pPr>
+        <w:jc w:val="center"/>
+      </w:pPr>
+      <w:r>
+        <w:rPr>
+          <w:noProof/>
+        </w:rPr>
+        <w:drawing>
+          <wp:inline distT="0" distB="0" distL="0" distR="0" wp14:anchorId="531D6AC5" wp14:editId="6A9C4BC4">
+            <wp:extent cx="5754530" cy="6916630"/>
+            <wp:effectExtent l="0" t="0" r="0" b="0"/>
+            <wp:docPr id="1" name="Imagem 1" descr="Diagrama&#10;&#10;Descrição gerada automaticamente"/>
+            <wp:cNvGraphicFramePr>
+              <a:graphicFrameLocks xmlns:a="http://schemas.openxmlformats.org/drawingml/2006/main" noChangeAspect="1"/>
+            </wp:cNvGraphicFramePr>
+            <a:graphic xmlns:a="http://schemas.openxmlformats.org/drawingml/2006/main">
+              <a:graphicData uri="http://schemas.openxmlformats.org/drawingml/2006/picture">
+                <pic:pic xmlns:pic="http://schemas.openxmlformats.org/drawingml/2006/picture">
+                  <pic:nvPicPr>
+                    <pic:cNvPr id="1" name="Imagem 1" descr="Diagrama&#10;&#10;Descrição gerada automaticamente"/>
+                    <pic:cNvPicPr>
+                      <a:picLocks noChangeAspect="1" noChangeArrowheads="1"/>
+                    </pic:cNvPicPr>
+                  </pic:nvPicPr>
+                  <pic:blipFill>
+                    <a:blip r:embed="rId12">
+                      <a:extLst>
+                        <a:ext uri="{28A0092B-C50C-407E-A947-70E740481C1C}">
+                          <a14:useLocalDpi xmlns:a14="http://schemas.microsoft.com/office/drawing/2010/main" val="0"/>
+                        </a:ext>
+                      </a:extLst>
+                    </a:blip>
+                    <a:srcRect/>
+                    <a:stretch>
+                      <a:fillRect/>
+                    </a:stretch>
+                  </pic:blipFill>
+                  <pic:spPr bwMode="auto">
+                    <a:xfrm>
+                      <a:off x="0" y="0"/>
+                      <a:ext cx="5771791" cy="6937377"/>
+                    </a:xfrm>
+                    <a:prstGeom prst="rect">
+                      <a:avLst/>
+                    </a:prstGeom>
+                    <a:noFill/>
+                    <a:ln>
+                      <a:noFill/>
+                    </a:ln>
+                  </pic:spPr>
+                </pic:pic>
+              </a:graphicData>
+            </a:graphic>
+          </wp:inline>
+        </w:drawing>
+      </w:r>
+    </w:p>
     <w:sectPr>
-      <w:headerReference w:type="even" r:id="rId12"/>
-      <w:headerReference w:type="default" r:id="rId13"/>
-      <w:headerReference w:type="first" r:id="rId14"/>
+      <w:headerReference w:type="even" r:id="rId13"/>
+      <w:headerReference w:type="default" r:id="rId14"/>
+      <w:headerReference w:type="first" r:id="rId15"/>
       <w:pgSz w:w="11906" w:h="16838" w:code="9"/>
       <w:pgMar w:top="964" w:right="964" w:bottom="964" w:left="964" w:header="709" w:footer="709" w:gutter="0"/>
       <w:pgNumType w:start="0"/>
@@ -5115,15 +5247,6 @@
 </file>
 
 <file path=customXml/item1.xml><?xml version="1.0" encoding="utf-8"?>
-<?mso-contentType ?>
-<FormTemplates xmlns="http://schemas.microsoft.com/sharepoint/v3/contenttype/forms">
-  <Display>DocumentLibraryForm</Display>
-  <Edit>DocumentLibraryForm</Edit>
-  <New>DocumentLibraryForm</New>
-</FormTemplates>
-</file>
-
-<file path=customXml/item2.xml><?xml version="1.0" encoding="utf-8"?>
 <p:properties xmlns:p="http://schemas.microsoft.com/office/2006/metadata/properties" xmlns:xsi="http://www.w3.org/2001/XMLSchema-instance" xmlns:pc="http://schemas.microsoft.com/office/infopath/2007/PartnerControls">
   <documentManagement>
     <lcf76f155ced4ddcb4097134ff3c332f xmlns="099390d0-439d-425f-a084-1d5c24253b6f">
@@ -5134,7 +5257,20 @@
 </p:properties>
 </file>
 
+<file path=customXml/item2.xml><?xml version="1.0" encoding="utf-8"?>
+<?mso-contentType ?>
+<FormTemplates xmlns="http://schemas.microsoft.com/sharepoint/v3/contenttype/forms">
+  <Display>DocumentLibraryForm</Display>
+  <Edit>DocumentLibraryForm</Edit>
+  <New>DocumentLibraryForm</New>
+</FormTemplates>
+</file>
+
 <file path=customXml/item3.xml><?xml version="1.0" encoding="utf-8"?>
+<b:Sources xmlns:b="http://schemas.openxmlformats.org/officeDocument/2006/bibliography" xmlns="http://schemas.openxmlformats.org/officeDocument/2006/bibliography" SelectedStyle="\APASixthEditionOfficeOnline.xsl" StyleName="APA" Version="6"/>
+</file>
+
+<file path=customXml/item4.xml><?xml version="1.0" encoding="utf-8"?>
 <ct:contentTypeSchema xmlns:ct="http://schemas.microsoft.com/office/2006/metadata/contentType" xmlns:ma="http://schemas.microsoft.com/office/2006/metadata/properties/metaAttributes" ct:_="" ma:_="" ma:contentTypeName="Documento" ma:contentTypeID="0x010100CB0997CD49361E47B797414A53F2631B" ma:contentTypeVersion="15" ma:contentTypeDescription="Crie um novo documento." ma:contentTypeScope="" ma:versionID="676e296915d27538074ccff432855cce">
   <xsd:schema xmlns:xsd="http://www.w3.org/2001/XMLSchema" xmlns:xs="http://www.w3.org/2001/XMLSchema" xmlns:p="http://schemas.microsoft.com/office/2006/metadata/properties" xmlns:ns2="099390d0-439d-425f-a084-1d5c24253b6f" xmlns:ns3="cdc5354f-30b2-42ef-84e1-bde4a0f3b1cb" targetNamespace="http://schemas.microsoft.com/office/2006/metadata/properties" ma:root="true" ma:fieldsID="30dcda7bc3bf4a8b8faa1b44d3334ec3" ns2:_="" ns3:_="">
     <xsd:import namespace="099390d0-439d-425f-a084-1d5c24253b6f"/>
@@ -5365,19 +5501,7 @@
 </ct:contentTypeSchema>
 </file>
 
-<file path=customXml/item4.xml><?xml version="1.0" encoding="utf-8"?>
-<b:Sources xmlns:b="http://schemas.openxmlformats.org/officeDocument/2006/bibliography" xmlns="http://schemas.openxmlformats.org/officeDocument/2006/bibliography" SelectedStyle="\APASixthEditionOfficeOnline.xsl" StyleName="APA" Version="6"/>
-</file>
-
 <file path=customXml/itemProps1.xml><?xml version="1.0" encoding="utf-8"?>
-<ds:datastoreItem xmlns:ds="http://schemas.openxmlformats.org/officeDocument/2006/customXml" ds:itemID="{B52C9AD5-4F18-4494-A12B-C11EA8399E21}">
-  <ds:schemaRefs>
-    <ds:schemaRef ds:uri="http://schemas.microsoft.com/sharepoint/v3/contenttype/forms"/>
-  </ds:schemaRefs>
-</ds:datastoreItem>
-</file>
-
-<file path=customXml/itemProps2.xml><?xml version="1.0" encoding="utf-8"?>
 <ds:datastoreItem xmlns:ds="http://schemas.openxmlformats.org/officeDocument/2006/customXml" ds:itemID="{79054B02-B215-46AC-9176-544339E93661}">
   <ds:schemaRefs>
     <ds:schemaRef ds:uri="http://schemas.microsoft.com/office/2006/metadata/properties"/>
@@ -5388,7 +5512,23 @@
 </ds:datastoreItem>
 </file>
 
+<file path=customXml/itemProps2.xml><?xml version="1.0" encoding="utf-8"?>
+<ds:datastoreItem xmlns:ds="http://schemas.openxmlformats.org/officeDocument/2006/customXml" ds:itemID="{B52C9AD5-4F18-4494-A12B-C11EA8399E21}">
+  <ds:schemaRefs>
+    <ds:schemaRef ds:uri="http://schemas.microsoft.com/sharepoint/v3/contenttype/forms"/>
+  </ds:schemaRefs>
+</ds:datastoreItem>
+</file>
+
 <file path=customXml/itemProps3.xml><?xml version="1.0" encoding="utf-8"?>
+<ds:datastoreItem xmlns:ds="http://schemas.openxmlformats.org/officeDocument/2006/customXml" ds:itemID="{43C36E59-8586-4352-8310-158AD4E65655}">
+  <ds:schemaRefs>
+    <ds:schemaRef ds:uri="http://schemas.openxmlformats.org/officeDocument/2006/bibliography"/>
+  </ds:schemaRefs>
+</ds:datastoreItem>
+</file>
+
+<file path=customXml/itemProps4.xml><?xml version="1.0" encoding="utf-8"?>
 <ds:datastoreItem xmlns:ds="http://schemas.openxmlformats.org/officeDocument/2006/customXml" ds:itemID="{FC28405E-D2AA-46AE-826D-64FC21EE019C}">
   <ds:schemaRefs>
     <ds:schemaRef ds:uri="http://schemas.microsoft.com/office/2006/metadata/contentType"/>
@@ -5405,12 +5545,4 @@
     <ds:schemaRef ds:uri="http://schemas.microsoft.com/internal/obd"/>
   </ds:schemaRefs>
 </ds:datastoreItem>
-</file>
-
-<file path=customXml/itemProps4.xml><?xml version="1.0" encoding="utf-8"?>
-<ds:datastoreItem xmlns:ds="http://schemas.openxmlformats.org/officeDocument/2006/customXml" ds:itemID="{43C36E59-8586-4352-8310-158AD4E65655}">
-  <ds:schemaRefs>
-    <ds:schemaRef ds:uri="http://schemas.openxmlformats.org/officeDocument/2006/bibliography"/>
-  </ds:schemaRefs>
-</ds:datastoreItem>
 </file>
</xml_diff>

<commit_message>
adicionando imagem do diagrama de solução na documentação do projeto
</commit_message>
<xml_diff>
--- a/Documentação Grand Vinum.docx
+++ b/Documentação Grand Vinum.docx
@@ -67,19 +67,8 @@
           <w:sz w:val="94"/>
           <w:szCs w:val="72"/>
         </w:rPr>
-        <w:t xml:space="preserve">Soluções Grand </w:t>
-      </w:r>
-      <w:proofErr w:type="spellStart"/>
-      <w:r>
-        <w:rPr>
-          <w:i/>
-          <w:iCs/>
-          <w:sz w:val="94"/>
-          <w:szCs w:val="72"/>
-        </w:rPr>
-        <w:t>Vinum</w:t>
-      </w:r>
-      <w:proofErr w:type="spellEnd"/>
+        <w:t>Soluções Grand Vinum</w:t>
+      </w:r>
     </w:p>
     <w:p/>
     <w:p/>
@@ -446,13 +435,8 @@
         <w:pStyle w:val="Ttulo1"/>
       </w:pPr>
       <w:r>
-        <w:t xml:space="preserve">Soluções Grand </w:t>
-      </w:r>
-      <w:proofErr w:type="spellStart"/>
-      <w:r>
-        <w:t>Vinum</w:t>
-      </w:r>
-      <w:proofErr w:type="spellEnd"/>
+        <w:t>Soluções Grand Vinum</w:t>
+      </w:r>
     </w:p>
     <w:p/>
     <w:p>
@@ -487,23 +471,7 @@
           <w:rFonts w:ascii="Arial" w:hAnsi="Arial" w:cs="Arial"/>
           <w:color w:val="000000" w:themeColor="text1"/>
         </w:rPr>
-        <w:t xml:space="preserve">O vinho é um dos mais importantes produtos agrícolas, cerca de 270 milhões de hectolitros são produzidos ao ano em todo o mundo. É uma bebida muito sofisticada e possui diferentes características, sabores e variedades, os principais tipos são: tinto, branco, </w:t>
-      </w:r>
-      <w:proofErr w:type="spellStart"/>
-      <w:r>
-        <w:rPr>
-          <w:rFonts w:ascii="Arial" w:hAnsi="Arial" w:cs="Arial"/>
-          <w:color w:val="000000" w:themeColor="text1"/>
-        </w:rPr>
-        <w:t>rosé</w:t>
-      </w:r>
-      <w:proofErr w:type="spellEnd"/>
-      <w:r>
-        <w:rPr>
-          <w:rFonts w:ascii="Arial" w:hAnsi="Arial" w:cs="Arial"/>
-          <w:color w:val="000000" w:themeColor="text1"/>
-        </w:rPr>
-        <w:t xml:space="preserve">, espumante e licoroso, sua fama e consumo são mundiais principalmente por carregar grande importância religiosa, histórica e gastronômica, além de ser benéfico para evitar doenças cardíacas, causadoras do infarto, além de outras enfermidades.  </w:t>
+        <w:t xml:space="preserve">O vinho é um dos mais importantes produtos agrícolas, cerca de 270 milhões de hectolitros são produzidos ao ano em todo o mundo. É uma bebida muito sofisticada e possui diferentes características, sabores e variedades, os principais tipos são: tinto, branco, rosé, espumante e licoroso, sua fama e consumo são mundiais principalmente por carregar grande importância religiosa, histórica e gastronômica, além de ser benéfico para evitar doenças cardíacas, causadoras do infarto, além de outras enfermidades.  </w:t>
       </w:r>
     </w:p>
     <w:p>
@@ -521,23 +489,7 @@
           <w:rFonts w:ascii="Arial" w:hAnsi="Arial" w:cs="Arial"/>
           <w:color w:val="000000" w:themeColor="text1"/>
         </w:rPr>
-        <w:t xml:space="preserve">Por ser uma bebida muito versátil, atrativa e com características que aguçam todos os cinco sentidos humanos, há algumas décadas surgiu o chamado </w:t>
-      </w:r>
-      <w:proofErr w:type="spellStart"/>
-      <w:r>
-        <w:rPr>
-          <w:rFonts w:ascii="Arial" w:hAnsi="Arial" w:cs="Arial"/>
-          <w:color w:val="000000" w:themeColor="text1"/>
-        </w:rPr>
-        <w:t>enoturismo</w:t>
-      </w:r>
-      <w:proofErr w:type="spellEnd"/>
-      <w:r>
-        <w:rPr>
-          <w:rFonts w:ascii="Arial" w:hAnsi="Arial" w:cs="Arial"/>
-          <w:color w:val="000000" w:themeColor="text1"/>
-        </w:rPr>
-        <w:t>, um tipo de turismo gastronômico voltado para conhecer e apreciar a cultura e tradições do vinho, que inclui passeios e degustação. É um universo voltado para estudantes da área da Enologia, mas também para enófilos, os amantes de vinho.</w:t>
+        <w:t>Por ser uma bebida muito versátil, atrativa e com características que aguçam todos os cinco sentidos humanos, há algumas décadas surgiu o chamado enoturismo, um tipo de turismo gastronômico voltado para conhecer e apreciar a cultura e tradições do vinho, que inclui passeios e degustação. É um universo voltado para estudantes da área da Enologia, mas também para enófilos, os amantes de vinho.</w:t>
       </w:r>
     </w:p>
     <w:p>
@@ -1322,23 +1274,7 @@
           <w:rFonts w:ascii="Arial" w:hAnsi="Arial" w:cs="Arial"/>
           <w:color w:val="000000" w:themeColor="text1"/>
         </w:rPr>
-        <w:t>2 Desenvolvedores front-</w:t>
-      </w:r>
-      <w:proofErr w:type="spellStart"/>
-      <w:r>
-        <w:rPr>
-          <w:rFonts w:ascii="Arial" w:hAnsi="Arial" w:cs="Arial"/>
-          <w:color w:val="000000" w:themeColor="text1"/>
-        </w:rPr>
-        <w:t>end</w:t>
-      </w:r>
-      <w:proofErr w:type="spellEnd"/>
-      <w:r>
-        <w:rPr>
-          <w:rFonts w:ascii="Arial" w:hAnsi="Arial" w:cs="Arial"/>
-          <w:color w:val="000000" w:themeColor="text1"/>
-        </w:rPr>
-        <w:t>;</w:t>
+        <w:t>2 Desenvolvedores front-end;</w:t>
       </w:r>
     </w:p>
     <w:p>
@@ -1358,23 +1294,7 @@
           <w:rFonts w:ascii="Arial" w:hAnsi="Arial" w:cs="Arial"/>
           <w:color w:val="000000" w:themeColor="text1"/>
         </w:rPr>
-        <w:t xml:space="preserve">2 Desenvolvedores </w:t>
-      </w:r>
-      <w:proofErr w:type="spellStart"/>
-      <w:r>
-        <w:rPr>
-          <w:rFonts w:ascii="Arial" w:hAnsi="Arial" w:cs="Arial"/>
-          <w:color w:val="000000" w:themeColor="text1"/>
-        </w:rPr>
-        <w:t>back-end</w:t>
-      </w:r>
-      <w:proofErr w:type="spellEnd"/>
-      <w:r>
-        <w:rPr>
-          <w:rFonts w:ascii="Arial" w:hAnsi="Arial" w:cs="Arial"/>
-          <w:color w:val="000000" w:themeColor="text1"/>
-        </w:rPr>
-        <w:t>;</w:t>
+        <w:t>2 Desenvolvedores back-end;</w:t>
       </w:r>
     </w:p>
     <w:p>
@@ -1496,266 +1416,58 @@
           <w:szCs w:val="32"/>
         </w:rPr>
       </w:pPr>
-    </w:p>
-    <w:p>
-      <w:pPr>
-        <w:jc w:val="both"/>
+      <w:r>
         <w:rPr>
           <w:rFonts w:eastAsiaTheme="majorEastAsia" w:cstheme="majorBidi"/>
           <w:b/>
           <w:bCs/>
+          <w:noProof/>
           <w:color w:val="2F5496" w:themeColor="accent1" w:themeShade="BF"/>
           <w:sz w:val="32"/>
           <w:szCs w:val="32"/>
         </w:rPr>
-      </w:pPr>
-    </w:p>
-    <w:p>
-      <w:pPr>
-        <w:jc w:val="both"/>
-        <w:rPr>
-          <w:rFonts w:eastAsiaTheme="majorEastAsia" w:cstheme="majorBidi"/>
-          <w:b/>
-          <w:bCs/>
-          <w:color w:val="2F5496" w:themeColor="accent1" w:themeShade="BF"/>
-          <w:sz w:val="32"/>
-          <w:szCs w:val="32"/>
-        </w:rPr>
-      </w:pPr>
-    </w:p>
-    <w:p>
-      <w:pPr>
-        <w:jc w:val="both"/>
-        <w:rPr>
-          <w:rFonts w:eastAsiaTheme="majorEastAsia" w:cstheme="majorBidi"/>
-          <w:b/>
-          <w:bCs/>
-          <w:color w:val="2F5496" w:themeColor="accent1" w:themeShade="BF"/>
-          <w:sz w:val="32"/>
-          <w:szCs w:val="32"/>
-        </w:rPr>
-      </w:pPr>
-    </w:p>
-    <w:p>
-      <w:pPr>
-        <w:jc w:val="both"/>
-        <w:rPr>
-          <w:rFonts w:eastAsiaTheme="majorEastAsia" w:cstheme="majorBidi"/>
-          <w:b/>
-          <w:bCs/>
-          <w:color w:val="2F5496" w:themeColor="accent1" w:themeShade="BF"/>
-          <w:sz w:val="32"/>
-          <w:szCs w:val="32"/>
-        </w:rPr>
-      </w:pPr>
-    </w:p>
-    <w:p>
-      <w:pPr>
-        <w:jc w:val="both"/>
-        <w:rPr>
-          <w:rFonts w:eastAsiaTheme="majorEastAsia" w:cstheme="majorBidi"/>
-          <w:b/>
-          <w:bCs/>
-          <w:color w:val="2F5496" w:themeColor="accent1" w:themeShade="BF"/>
-          <w:sz w:val="32"/>
-          <w:szCs w:val="32"/>
-        </w:rPr>
-      </w:pPr>
-    </w:p>
-    <w:p>
-      <w:pPr>
-        <w:jc w:val="both"/>
-        <w:rPr>
-          <w:rFonts w:eastAsiaTheme="majorEastAsia" w:cstheme="majorBidi"/>
-          <w:b/>
-          <w:bCs/>
-          <w:color w:val="2F5496" w:themeColor="accent1" w:themeShade="BF"/>
-          <w:sz w:val="32"/>
-          <w:szCs w:val="32"/>
-        </w:rPr>
-      </w:pPr>
-    </w:p>
-    <w:p>
-      <w:pPr>
-        <w:jc w:val="both"/>
-        <w:rPr>
-          <w:rFonts w:eastAsiaTheme="majorEastAsia" w:cstheme="majorBidi"/>
-          <w:b/>
-          <w:bCs/>
-          <w:color w:val="2F5496" w:themeColor="accent1" w:themeShade="BF"/>
-          <w:sz w:val="32"/>
-          <w:szCs w:val="32"/>
-        </w:rPr>
-      </w:pPr>
-    </w:p>
-    <w:p>
-      <w:pPr>
-        <w:jc w:val="both"/>
-        <w:rPr>
-          <w:rFonts w:eastAsiaTheme="majorEastAsia" w:cstheme="majorBidi"/>
-          <w:b/>
-          <w:bCs/>
-          <w:color w:val="2F5496" w:themeColor="accent1" w:themeShade="BF"/>
-          <w:sz w:val="32"/>
-          <w:szCs w:val="32"/>
-        </w:rPr>
-      </w:pPr>
-    </w:p>
-    <w:p>
-      <w:pPr>
-        <w:jc w:val="both"/>
-        <w:rPr>
-          <w:rFonts w:eastAsiaTheme="majorEastAsia" w:cstheme="majorBidi"/>
-          <w:b/>
-          <w:bCs/>
-          <w:color w:val="2F5496" w:themeColor="accent1" w:themeShade="BF"/>
-          <w:sz w:val="32"/>
-          <w:szCs w:val="32"/>
-        </w:rPr>
-      </w:pPr>
-    </w:p>
-    <w:p>
-      <w:pPr>
-        <w:jc w:val="both"/>
-        <w:rPr>
-          <w:rFonts w:eastAsiaTheme="majorEastAsia" w:cstheme="majorBidi"/>
-          <w:b/>
-          <w:bCs/>
-          <w:color w:val="2F5496" w:themeColor="accent1" w:themeShade="BF"/>
-          <w:sz w:val="32"/>
-          <w:szCs w:val="32"/>
-        </w:rPr>
-      </w:pPr>
-    </w:p>
-    <w:p>
-      <w:pPr>
-        <w:jc w:val="both"/>
-        <w:rPr>
-          <w:rFonts w:eastAsiaTheme="majorEastAsia" w:cstheme="majorBidi"/>
-          <w:b/>
-          <w:bCs/>
-          <w:color w:val="2F5496" w:themeColor="accent1" w:themeShade="BF"/>
-          <w:sz w:val="32"/>
-          <w:szCs w:val="32"/>
-        </w:rPr>
-      </w:pPr>
-    </w:p>
-    <w:p>
-      <w:pPr>
-        <w:jc w:val="both"/>
-        <w:rPr>
-          <w:rFonts w:eastAsiaTheme="majorEastAsia" w:cstheme="majorBidi"/>
-          <w:b/>
-          <w:bCs/>
-          <w:color w:val="2F5496" w:themeColor="accent1" w:themeShade="BF"/>
-          <w:sz w:val="32"/>
-          <w:szCs w:val="32"/>
-        </w:rPr>
-      </w:pPr>
-    </w:p>
-    <w:p>
-      <w:pPr>
-        <w:jc w:val="both"/>
-        <w:rPr>
-          <w:rFonts w:eastAsiaTheme="majorEastAsia" w:cstheme="majorBidi"/>
-          <w:b/>
-          <w:bCs/>
-          <w:color w:val="2F5496" w:themeColor="accent1" w:themeShade="BF"/>
-          <w:sz w:val="32"/>
-          <w:szCs w:val="32"/>
-        </w:rPr>
-      </w:pPr>
-    </w:p>
-    <w:p>
-      <w:pPr>
-        <w:jc w:val="both"/>
-        <w:rPr>
-          <w:rFonts w:eastAsiaTheme="majorEastAsia" w:cstheme="majorBidi"/>
-          <w:b/>
-          <w:bCs/>
-          <w:color w:val="2F5496" w:themeColor="accent1" w:themeShade="BF"/>
-          <w:sz w:val="32"/>
-          <w:szCs w:val="32"/>
-        </w:rPr>
-      </w:pPr>
-    </w:p>
-    <w:p>
-      <w:pPr>
-        <w:jc w:val="both"/>
-        <w:rPr>
-          <w:rFonts w:eastAsiaTheme="majorEastAsia" w:cstheme="majorBidi"/>
-          <w:b/>
-          <w:bCs/>
-          <w:color w:val="2F5496" w:themeColor="accent1" w:themeShade="BF"/>
-          <w:sz w:val="32"/>
-          <w:szCs w:val="32"/>
-        </w:rPr>
-      </w:pPr>
-    </w:p>
-    <w:p>
-      <w:pPr>
-        <w:jc w:val="both"/>
-        <w:rPr>
-          <w:rFonts w:eastAsiaTheme="majorEastAsia" w:cstheme="majorBidi"/>
-          <w:b/>
-          <w:bCs/>
-          <w:color w:val="2F5496" w:themeColor="accent1" w:themeShade="BF"/>
-          <w:sz w:val="32"/>
-          <w:szCs w:val="32"/>
-        </w:rPr>
-      </w:pPr>
-    </w:p>
-    <w:p>
-      <w:pPr>
-        <w:jc w:val="both"/>
-        <w:rPr>
-          <w:rFonts w:eastAsiaTheme="majorEastAsia" w:cstheme="majorBidi"/>
-          <w:b/>
-          <w:bCs/>
-          <w:color w:val="2F5496" w:themeColor="accent1" w:themeShade="BF"/>
-          <w:sz w:val="32"/>
-          <w:szCs w:val="32"/>
-        </w:rPr>
-      </w:pPr>
-    </w:p>
-    <w:p>
-      <w:pPr>
-        <w:jc w:val="both"/>
-        <w:rPr>
-          <w:rFonts w:eastAsiaTheme="majorEastAsia" w:cstheme="majorBidi"/>
-          <w:b/>
-          <w:bCs/>
-          <w:color w:val="2F5496" w:themeColor="accent1" w:themeShade="BF"/>
-          <w:sz w:val="32"/>
-          <w:szCs w:val="32"/>
-        </w:rPr>
-      </w:pPr>
-    </w:p>
-    <w:p>
-      <w:pPr>
-        <w:jc w:val="both"/>
-        <w:rPr>
-          <w:rFonts w:eastAsiaTheme="majorEastAsia" w:cstheme="majorBidi"/>
-          <w:b/>
-          <w:bCs/>
-          <w:color w:val="2F5496" w:themeColor="accent1" w:themeShade="BF"/>
-          <w:sz w:val="32"/>
-          <w:szCs w:val="32"/>
-        </w:rPr>
-      </w:pPr>
-    </w:p>
-    <w:p>
-      <w:pPr>
-        <w:jc w:val="both"/>
-        <w:rPr>
-          <w:rFonts w:eastAsiaTheme="majorEastAsia" w:cstheme="majorBidi"/>
-          <w:b/>
-          <w:bCs/>
-          <w:color w:val="2F5496" w:themeColor="accent1" w:themeShade="BF"/>
-          <w:sz w:val="32"/>
-          <w:szCs w:val="32"/>
-        </w:rPr>
-      </w:pPr>
+        <w:drawing>
+          <wp:inline distT="0" distB="0" distL="0" distR="0" wp14:anchorId="46B27CC7" wp14:editId="5A716BED">
+            <wp:extent cx="4400550" cy="5173980"/>
+            <wp:effectExtent l="0" t="0" r="0" b="7620"/>
+            <wp:docPr id="3" name="Imagem 3" descr="Diagrama&#10;&#10;Descrição gerada automaticamente"/>
+            <wp:cNvGraphicFramePr>
+              <a:graphicFrameLocks xmlns:a="http://schemas.openxmlformats.org/drawingml/2006/main" noChangeAspect="1"/>
+            </wp:cNvGraphicFramePr>
+            <a:graphic xmlns:a="http://schemas.openxmlformats.org/drawingml/2006/main">
+              <a:graphicData uri="http://schemas.openxmlformats.org/drawingml/2006/picture">
+                <pic:pic xmlns:pic="http://schemas.openxmlformats.org/drawingml/2006/picture">
+                  <pic:nvPicPr>
+                    <pic:cNvPr id="3" name="Imagem 3" descr="Diagrama&#10;&#10;Descrição gerada automaticamente"/>
+                    <pic:cNvPicPr/>
+                  </pic:nvPicPr>
+                  <pic:blipFill>
+                    <a:blip r:embed="rId11" cstate="print">
+                      <a:extLst>
+                        <a:ext uri="{28A0092B-C50C-407E-A947-70E740481C1C}">
+                          <a14:useLocalDpi xmlns:a14="http://schemas.microsoft.com/office/drawing/2010/main" val="0"/>
+                        </a:ext>
+                      </a:extLst>
+                    </a:blip>
+                    <a:stretch>
+                      <a:fillRect/>
+                    </a:stretch>
+                  </pic:blipFill>
+                  <pic:spPr>
+                    <a:xfrm>
+                      <a:off x="0" y="0"/>
+                      <a:ext cx="4427415" cy="5205567"/>
+                    </a:xfrm>
+                    <a:prstGeom prst="rect">
+                      <a:avLst/>
+                    </a:prstGeom>
+                  </pic:spPr>
+                </pic:pic>
+              </a:graphicData>
+            </a:graphic>
+          </wp:inline>
+        </w:drawing>
+      </w:r>
     </w:p>
     <w:p>
       <w:pPr>
@@ -1763,6 +1475,7 @@
         <w:spacing w:line="276" w:lineRule="auto"/>
       </w:pPr>
       <w:r>
+        <w:lastRenderedPageBreak/>
         <w:t>Ferramenta de gestão utilizada</w:t>
       </w:r>
     </w:p>
@@ -1827,7 +1540,7 @@
                     </pic:cNvPicPr>
                   </pic:nvPicPr>
                   <pic:blipFill>
-                    <a:blip r:embed="rId11" cstate="print">
+                    <a:blip r:embed="rId12" cstate="print">
                       <a:extLst>
                         <a:ext uri="{28A0092B-C50C-407E-A947-70E740481C1C}">
                           <a14:useLocalDpi xmlns:a14="http://schemas.microsoft.com/office/drawing/2010/main" val="0"/>
@@ -1974,7 +1687,7 @@
                     </pic:cNvPicPr>
                   </pic:nvPicPr>
                   <pic:blipFill>
-                    <a:blip r:embed="rId12">
+                    <a:blip r:embed="rId11">
                       <a:extLst>
                         <a:ext uri="{28A0092B-C50C-407E-A947-70E740481C1C}">
                           <a14:useLocalDpi xmlns:a14="http://schemas.microsoft.com/office/drawing/2010/main" val="0"/>
@@ -5247,6 +4960,15 @@
 </file>
 
 <file path=customXml/item1.xml><?xml version="1.0" encoding="utf-8"?>
+<?mso-contentType ?>
+<FormTemplates xmlns="http://schemas.microsoft.com/sharepoint/v3/contenttype/forms">
+  <Display>DocumentLibraryForm</Display>
+  <Edit>DocumentLibraryForm</Edit>
+  <New>DocumentLibraryForm</New>
+</FormTemplates>
+</file>
+
+<file path=customXml/item2.xml><?xml version="1.0" encoding="utf-8"?>
 <p:properties xmlns:p="http://schemas.microsoft.com/office/2006/metadata/properties" xmlns:xsi="http://www.w3.org/2001/XMLSchema-instance" xmlns:pc="http://schemas.microsoft.com/office/infopath/2007/PartnerControls">
   <documentManagement>
     <lcf76f155ced4ddcb4097134ff3c332f xmlns="099390d0-439d-425f-a084-1d5c24253b6f">
@@ -5257,20 +4979,7 @@
 </p:properties>
 </file>
 
-<file path=customXml/item2.xml><?xml version="1.0" encoding="utf-8"?>
-<?mso-contentType ?>
-<FormTemplates xmlns="http://schemas.microsoft.com/sharepoint/v3/contenttype/forms">
-  <Display>DocumentLibraryForm</Display>
-  <Edit>DocumentLibraryForm</Edit>
-  <New>DocumentLibraryForm</New>
-</FormTemplates>
-</file>
-
 <file path=customXml/item3.xml><?xml version="1.0" encoding="utf-8"?>
-<b:Sources xmlns:b="http://schemas.openxmlformats.org/officeDocument/2006/bibliography" xmlns="http://schemas.openxmlformats.org/officeDocument/2006/bibliography" SelectedStyle="\APASixthEditionOfficeOnline.xsl" StyleName="APA" Version="6"/>
-</file>
-
-<file path=customXml/item4.xml><?xml version="1.0" encoding="utf-8"?>
 <ct:contentTypeSchema xmlns:ct="http://schemas.microsoft.com/office/2006/metadata/contentType" xmlns:ma="http://schemas.microsoft.com/office/2006/metadata/properties/metaAttributes" ct:_="" ma:_="" ma:contentTypeName="Documento" ma:contentTypeID="0x010100CB0997CD49361E47B797414A53F2631B" ma:contentTypeVersion="15" ma:contentTypeDescription="Crie um novo documento." ma:contentTypeScope="" ma:versionID="676e296915d27538074ccff432855cce">
   <xsd:schema xmlns:xsd="http://www.w3.org/2001/XMLSchema" xmlns:xs="http://www.w3.org/2001/XMLSchema" xmlns:p="http://schemas.microsoft.com/office/2006/metadata/properties" xmlns:ns2="099390d0-439d-425f-a084-1d5c24253b6f" xmlns:ns3="cdc5354f-30b2-42ef-84e1-bde4a0f3b1cb" targetNamespace="http://schemas.microsoft.com/office/2006/metadata/properties" ma:root="true" ma:fieldsID="30dcda7bc3bf4a8b8faa1b44d3334ec3" ns2:_="" ns3:_="">
     <xsd:import namespace="099390d0-439d-425f-a084-1d5c24253b6f"/>
@@ -5501,7 +5210,19 @@
 </ct:contentTypeSchema>
 </file>
 
+<file path=customXml/item4.xml><?xml version="1.0" encoding="utf-8"?>
+<b:Sources xmlns:b="http://schemas.openxmlformats.org/officeDocument/2006/bibliography" xmlns="http://schemas.openxmlformats.org/officeDocument/2006/bibliography" SelectedStyle="\APASixthEditionOfficeOnline.xsl" StyleName="APA" Version="6"/>
+</file>
+
 <file path=customXml/itemProps1.xml><?xml version="1.0" encoding="utf-8"?>
+<ds:datastoreItem xmlns:ds="http://schemas.openxmlformats.org/officeDocument/2006/customXml" ds:itemID="{B52C9AD5-4F18-4494-A12B-C11EA8399E21}">
+  <ds:schemaRefs>
+    <ds:schemaRef ds:uri="http://schemas.microsoft.com/sharepoint/v3/contenttype/forms"/>
+  </ds:schemaRefs>
+</ds:datastoreItem>
+</file>
+
+<file path=customXml/itemProps2.xml><?xml version="1.0" encoding="utf-8"?>
 <ds:datastoreItem xmlns:ds="http://schemas.openxmlformats.org/officeDocument/2006/customXml" ds:itemID="{79054B02-B215-46AC-9176-544339E93661}">
   <ds:schemaRefs>
     <ds:schemaRef ds:uri="http://schemas.microsoft.com/office/2006/metadata/properties"/>
@@ -5512,23 +5233,7 @@
 </ds:datastoreItem>
 </file>
 
-<file path=customXml/itemProps2.xml><?xml version="1.0" encoding="utf-8"?>
-<ds:datastoreItem xmlns:ds="http://schemas.openxmlformats.org/officeDocument/2006/customXml" ds:itemID="{B52C9AD5-4F18-4494-A12B-C11EA8399E21}">
-  <ds:schemaRefs>
-    <ds:schemaRef ds:uri="http://schemas.microsoft.com/sharepoint/v3/contenttype/forms"/>
-  </ds:schemaRefs>
-</ds:datastoreItem>
-</file>
-
 <file path=customXml/itemProps3.xml><?xml version="1.0" encoding="utf-8"?>
-<ds:datastoreItem xmlns:ds="http://schemas.openxmlformats.org/officeDocument/2006/customXml" ds:itemID="{43C36E59-8586-4352-8310-158AD4E65655}">
-  <ds:schemaRefs>
-    <ds:schemaRef ds:uri="http://schemas.openxmlformats.org/officeDocument/2006/bibliography"/>
-  </ds:schemaRefs>
-</ds:datastoreItem>
-</file>
-
-<file path=customXml/itemProps4.xml><?xml version="1.0" encoding="utf-8"?>
 <ds:datastoreItem xmlns:ds="http://schemas.openxmlformats.org/officeDocument/2006/customXml" ds:itemID="{FC28405E-D2AA-46AE-826D-64FC21EE019C}">
   <ds:schemaRefs>
     <ds:schemaRef ds:uri="http://schemas.microsoft.com/office/2006/metadata/contentType"/>
@@ -5545,4 +5250,12 @@
     <ds:schemaRef ds:uri="http://schemas.microsoft.com/internal/obd"/>
   </ds:schemaRefs>
 </ds:datastoreItem>
+</file>
+
+<file path=customXml/itemProps4.xml><?xml version="1.0" encoding="utf-8"?>
+<ds:datastoreItem xmlns:ds="http://schemas.openxmlformats.org/officeDocument/2006/customXml" ds:itemID="{43C36E59-8586-4352-8310-158AD4E65655}">
+  <ds:schemaRefs>
+    <ds:schemaRef ds:uri="http://schemas.openxmlformats.org/officeDocument/2006/bibliography"/>
+  </ds:schemaRefs>
+</ds:datastoreItem>
 </file>
</xml_diff>

<commit_message>
Foram alterados os slides e a documentação
</commit_message>
<xml_diff>
--- a/Documentação Grand Vinum.docx
+++ b/Documentação Grand Vinum.docx
@@ -1563,10 +1563,10 @@
           <w:noProof/>
         </w:rPr>
         <w:drawing>
-          <wp:inline distT="0" distB="0" distL="0" distR="0" wp14:anchorId="531D6AC5" wp14:editId="6A9C4BC4">
-            <wp:extent cx="5754530" cy="6916630"/>
+          <wp:inline distT="0" distB="0" distL="0" distR="0" wp14:anchorId="3D628838" wp14:editId="71C0629D">
+            <wp:extent cx="6329045" cy="7609205"/>
             <wp:effectExtent l="0" t="0" r="0" b="0"/>
-            <wp:docPr id="1" name="Imagem 1" descr="Diagrama&#10;&#10;Descrição gerada automaticamente"/>
+            <wp:docPr id="3" name="Imagem 3"/>
             <wp:cNvGraphicFramePr>
               <a:graphicFrameLocks xmlns:a="http://schemas.openxmlformats.org/drawingml/2006/main" noChangeAspect="1"/>
             </wp:cNvGraphicFramePr>
@@ -1574,13 +1574,13 @@
               <a:graphicData uri="http://schemas.openxmlformats.org/drawingml/2006/picture">
                 <pic:pic xmlns:pic="http://schemas.openxmlformats.org/drawingml/2006/picture">
                   <pic:nvPicPr>
-                    <pic:cNvPr id="1" name="Imagem 1" descr="Diagrama&#10;&#10;Descrição gerada automaticamente"/>
+                    <pic:cNvPr id="0" name="Picture 1"/>
                     <pic:cNvPicPr>
                       <a:picLocks noChangeAspect="1" noChangeArrowheads="1"/>
                     </pic:cNvPicPr>
                   </pic:nvPicPr>
                   <pic:blipFill>
-                    <a:blip r:embed="rId12">
+                    <a:blip r:embed="rId12" cstate="print">
                       <a:extLst>
                         <a:ext uri="{28A0092B-C50C-407E-A947-70E740481C1C}">
                           <a14:useLocalDpi xmlns:a14="http://schemas.microsoft.com/office/drawing/2010/main" val="0"/>
@@ -1595,7 +1595,7 @@
                   <pic:spPr bwMode="auto">
                     <a:xfrm>
                       <a:off x="0" y="0"/>
-                      <a:ext cx="5771791" cy="6937377"/>
+                      <a:ext cx="6329045" cy="7609205"/>
                     </a:xfrm>
                     <a:prstGeom prst="rect">
                       <a:avLst/>
@@ -4853,10 +4853,6 @@
 </file>
 
 <file path=customXml/item1.xml><?xml version="1.0" encoding="utf-8"?>
-<b:Sources xmlns:b="http://schemas.openxmlformats.org/officeDocument/2006/bibliography" xmlns="http://schemas.openxmlformats.org/officeDocument/2006/bibliography" SelectedStyle="\APASixthEditionOfficeOnline.xsl" StyleName="APA" Version="6"/>
-</file>
-
-<file path=customXml/item2.xml><?xml version="1.0" encoding="utf-8"?>
 <ct:contentTypeSchema xmlns:ct="http://schemas.microsoft.com/office/2006/metadata/contentType" xmlns:ma="http://schemas.microsoft.com/office/2006/metadata/properties/metaAttributes" ct:_="" ma:_="" ma:contentTypeName="Documento" ma:contentTypeID="0x010100CB0997CD49361E47B797414A53F2631B" ma:contentTypeVersion="15" ma:contentTypeDescription="Crie um novo documento." ma:contentTypeScope="" ma:versionID="676e296915d27538074ccff432855cce">
   <xsd:schema xmlns:xsd="http://www.w3.org/2001/XMLSchema" xmlns:xs="http://www.w3.org/2001/XMLSchema" xmlns:p="http://schemas.microsoft.com/office/2006/metadata/properties" xmlns:ns2="099390d0-439d-425f-a084-1d5c24253b6f" xmlns:ns3="cdc5354f-30b2-42ef-84e1-bde4a0f3b1cb" targetNamespace="http://schemas.microsoft.com/office/2006/metadata/properties" ma:root="true" ma:fieldsID="30dcda7bc3bf4a8b8faa1b44d3334ec3" ns2:_="" ns3:_="">
     <xsd:import namespace="099390d0-439d-425f-a084-1d5c24253b6f"/>
@@ -5087,7 +5083,20 @@
 </ct:contentTypeSchema>
 </file>
 
+<file path=customXml/item2.xml><?xml version="1.0" encoding="utf-8"?>
+<b:Sources xmlns:b="http://schemas.openxmlformats.org/officeDocument/2006/bibliography" xmlns="http://schemas.openxmlformats.org/officeDocument/2006/bibliography" SelectedStyle="\APASixthEditionOfficeOnline.xsl" StyleName="APA" Version="6"/>
+</file>
+
 <file path=customXml/item3.xml><?xml version="1.0" encoding="utf-8"?>
+<?mso-contentType ?>
+<FormTemplates xmlns="http://schemas.microsoft.com/sharepoint/v3/contenttype/forms">
+  <Display>DocumentLibraryForm</Display>
+  <Edit>DocumentLibraryForm</Edit>
+  <New>DocumentLibraryForm</New>
+</FormTemplates>
+</file>
+
+<file path=customXml/item4.xml><?xml version="1.0" encoding="utf-8"?>
 <p:properties xmlns:p="http://schemas.microsoft.com/office/2006/metadata/properties" xmlns:xsi="http://www.w3.org/2001/XMLSchema-instance" xmlns:pc="http://schemas.microsoft.com/office/infopath/2007/PartnerControls">
   <documentManagement>
     <lcf76f155ced4ddcb4097134ff3c332f xmlns="099390d0-439d-425f-a084-1d5c24253b6f">
@@ -5098,24 +5107,7 @@
 </p:properties>
 </file>
 
-<file path=customXml/item4.xml><?xml version="1.0" encoding="utf-8"?>
-<?mso-contentType ?>
-<FormTemplates xmlns="http://schemas.microsoft.com/sharepoint/v3/contenttype/forms">
-  <Display>DocumentLibraryForm</Display>
-  <Edit>DocumentLibraryForm</Edit>
-  <New>DocumentLibraryForm</New>
-</FormTemplates>
-</file>
-
 <file path=customXml/itemProps1.xml><?xml version="1.0" encoding="utf-8"?>
-<ds:datastoreItem xmlns:ds="http://schemas.openxmlformats.org/officeDocument/2006/customXml" ds:itemID="{43C36E59-8586-4352-8310-158AD4E65655}">
-  <ds:schemaRefs>
-    <ds:schemaRef ds:uri="http://schemas.openxmlformats.org/officeDocument/2006/bibliography"/>
-  </ds:schemaRefs>
-</ds:datastoreItem>
-</file>
-
-<file path=customXml/itemProps2.xml><?xml version="1.0" encoding="utf-8"?>
 <ds:datastoreItem xmlns:ds="http://schemas.openxmlformats.org/officeDocument/2006/customXml" ds:itemID="{FC28405E-D2AA-46AE-826D-64FC21EE019C}">
   <ds:schemaRefs>
     <ds:schemaRef ds:uri="http://schemas.microsoft.com/office/2006/metadata/contentType"/>
@@ -5134,7 +5126,23 @@
 </ds:datastoreItem>
 </file>
 
+<file path=customXml/itemProps2.xml><?xml version="1.0" encoding="utf-8"?>
+<ds:datastoreItem xmlns:ds="http://schemas.openxmlformats.org/officeDocument/2006/customXml" ds:itemID="{43C36E59-8586-4352-8310-158AD4E65655}">
+  <ds:schemaRefs>
+    <ds:schemaRef ds:uri="http://schemas.openxmlformats.org/officeDocument/2006/bibliography"/>
+  </ds:schemaRefs>
+</ds:datastoreItem>
+</file>
+
 <file path=customXml/itemProps3.xml><?xml version="1.0" encoding="utf-8"?>
+<ds:datastoreItem xmlns:ds="http://schemas.openxmlformats.org/officeDocument/2006/customXml" ds:itemID="{B52C9AD5-4F18-4494-A12B-C11EA8399E21}">
+  <ds:schemaRefs>
+    <ds:schemaRef ds:uri="http://schemas.microsoft.com/sharepoint/v3/contenttype/forms"/>
+  </ds:schemaRefs>
+</ds:datastoreItem>
+</file>
+
+<file path=customXml/itemProps4.xml><?xml version="1.0" encoding="utf-8"?>
 <ds:datastoreItem xmlns:ds="http://schemas.openxmlformats.org/officeDocument/2006/customXml" ds:itemID="{79054B02-B215-46AC-9176-544339E93661}">
   <ds:schemaRefs>
     <ds:schemaRef ds:uri="http://schemas.microsoft.com/office/2006/metadata/properties"/>
@@ -5143,12 +5151,4 @@
     <ds:schemaRef ds:uri="cdc5354f-30b2-42ef-84e1-bde4a0f3b1cb"/>
   </ds:schemaRefs>
 </ds:datastoreItem>
-</file>
-
-<file path=customXml/itemProps4.xml><?xml version="1.0" encoding="utf-8"?>
-<ds:datastoreItem xmlns:ds="http://schemas.openxmlformats.org/officeDocument/2006/customXml" ds:itemID="{B52C9AD5-4F18-4494-A12B-C11EA8399E21}">
-  <ds:schemaRefs>
-    <ds:schemaRef ds:uri="http://schemas.microsoft.com/sharepoint/v3/contenttype/forms"/>
-  </ds:schemaRefs>
-</ds:datastoreItem>
 </file>
</xml_diff>

<commit_message>
corrigindo erros ortográficos na documentação do projeto
</commit_message>
<xml_diff>
--- a/Documentação Grand Vinum.docx
+++ b/Documentação Grand Vinum.docx
@@ -507,6 +507,13 @@
           <w:color w:val="000000" w:themeColor="text1"/>
         </w:rPr>
         <w:t xml:space="preserve">              Apesar de ser um produto sofisticado possui singularidades que tornam seu processo de produção e armazenamento mais delicado. Um dos estágios mais importantes da produção do vinho é o processo de envelhecimento dentro de um barril de madeira. Quando um vinho é colocado em um barril, sua acidez entra em contato com as paredes da madeira, dessa forma, ocorrem reações químicas e os compostos aromáticos passam a se misturar e se modificar. Nesta etapa, a bebida passa pela maturação, que pode levar de seis meses a três anos, alguns podem envelhecer cerca de 10 anos para chegarem ao auge, os chamados “vinhos de guarda”. Nessa etapa de maturação, é fundamental que os barris sejam armazenados longe de luz, em local fresco, ambiente ventilado e posicionados horizontalmente</w:t>
+      </w:r>
+      <w:r>
+        <w:rPr>
+          <w:rFonts w:ascii="Arial" w:hAnsi="Arial" w:cs="Arial"/>
+          <w:color w:val="000000" w:themeColor="text1"/>
+        </w:rPr>
+        <w:t>.</w:t>
       </w:r>
     </w:p>
     <w:p>
@@ -4853,6 +4860,10 @@
 </file>
 
 <file path=customXml/item1.xml><?xml version="1.0" encoding="utf-8"?>
+<b:Sources xmlns:b="http://schemas.openxmlformats.org/officeDocument/2006/bibliography" xmlns="http://schemas.openxmlformats.org/officeDocument/2006/bibliography" SelectedStyle="\APASixthEditionOfficeOnline.xsl" StyleName="APA" Version="6"/>
+</file>
+
+<file path=customXml/item2.xml><?xml version="1.0" encoding="utf-8"?>
 <ct:contentTypeSchema xmlns:ct="http://schemas.microsoft.com/office/2006/metadata/contentType" xmlns:ma="http://schemas.microsoft.com/office/2006/metadata/properties/metaAttributes" ct:_="" ma:_="" ma:contentTypeName="Documento" ma:contentTypeID="0x010100CB0997CD49361E47B797414A53F2631B" ma:contentTypeVersion="15" ma:contentTypeDescription="Crie um novo documento." ma:contentTypeScope="" ma:versionID="676e296915d27538074ccff432855cce">
   <xsd:schema xmlns:xsd="http://www.w3.org/2001/XMLSchema" xmlns:xs="http://www.w3.org/2001/XMLSchema" xmlns:p="http://schemas.microsoft.com/office/2006/metadata/properties" xmlns:ns2="099390d0-439d-425f-a084-1d5c24253b6f" xmlns:ns3="cdc5354f-30b2-42ef-84e1-bde4a0f3b1cb" targetNamespace="http://schemas.microsoft.com/office/2006/metadata/properties" ma:root="true" ma:fieldsID="30dcda7bc3bf4a8b8faa1b44d3334ec3" ns2:_="" ns3:_="">
     <xsd:import namespace="099390d0-439d-425f-a084-1d5c24253b6f"/>
@@ -5083,20 +5094,7 @@
 </ct:contentTypeSchema>
 </file>
 
-<file path=customXml/item2.xml><?xml version="1.0" encoding="utf-8"?>
-<b:Sources xmlns:b="http://schemas.openxmlformats.org/officeDocument/2006/bibliography" xmlns="http://schemas.openxmlformats.org/officeDocument/2006/bibliography" SelectedStyle="\APASixthEditionOfficeOnline.xsl" StyleName="APA" Version="6"/>
-</file>
-
 <file path=customXml/item3.xml><?xml version="1.0" encoding="utf-8"?>
-<?mso-contentType ?>
-<FormTemplates xmlns="http://schemas.microsoft.com/sharepoint/v3/contenttype/forms">
-  <Display>DocumentLibraryForm</Display>
-  <Edit>DocumentLibraryForm</Edit>
-  <New>DocumentLibraryForm</New>
-</FormTemplates>
-</file>
-
-<file path=customXml/item4.xml><?xml version="1.0" encoding="utf-8"?>
 <p:properties xmlns:p="http://schemas.microsoft.com/office/2006/metadata/properties" xmlns:xsi="http://www.w3.org/2001/XMLSchema-instance" xmlns:pc="http://schemas.microsoft.com/office/infopath/2007/PartnerControls">
   <documentManagement>
     <lcf76f155ced4ddcb4097134ff3c332f xmlns="099390d0-439d-425f-a084-1d5c24253b6f">
@@ -5107,7 +5105,24 @@
 </p:properties>
 </file>
 
+<file path=customXml/item4.xml><?xml version="1.0" encoding="utf-8"?>
+<?mso-contentType ?>
+<FormTemplates xmlns="http://schemas.microsoft.com/sharepoint/v3/contenttype/forms">
+  <Display>DocumentLibraryForm</Display>
+  <Edit>DocumentLibraryForm</Edit>
+  <New>DocumentLibraryForm</New>
+</FormTemplates>
+</file>
+
 <file path=customXml/itemProps1.xml><?xml version="1.0" encoding="utf-8"?>
+<ds:datastoreItem xmlns:ds="http://schemas.openxmlformats.org/officeDocument/2006/customXml" ds:itemID="{43C36E59-8586-4352-8310-158AD4E65655}">
+  <ds:schemaRefs>
+    <ds:schemaRef ds:uri="http://schemas.openxmlformats.org/officeDocument/2006/bibliography"/>
+  </ds:schemaRefs>
+</ds:datastoreItem>
+</file>
+
+<file path=customXml/itemProps2.xml><?xml version="1.0" encoding="utf-8"?>
 <ds:datastoreItem xmlns:ds="http://schemas.openxmlformats.org/officeDocument/2006/customXml" ds:itemID="{FC28405E-D2AA-46AE-826D-64FC21EE019C}">
   <ds:schemaRefs>
     <ds:schemaRef ds:uri="http://schemas.microsoft.com/office/2006/metadata/contentType"/>
@@ -5126,23 +5141,7 @@
 </ds:datastoreItem>
 </file>
 
-<file path=customXml/itemProps2.xml><?xml version="1.0" encoding="utf-8"?>
-<ds:datastoreItem xmlns:ds="http://schemas.openxmlformats.org/officeDocument/2006/customXml" ds:itemID="{43C36E59-8586-4352-8310-158AD4E65655}">
-  <ds:schemaRefs>
-    <ds:schemaRef ds:uri="http://schemas.openxmlformats.org/officeDocument/2006/bibliography"/>
-  </ds:schemaRefs>
-</ds:datastoreItem>
-</file>
-
 <file path=customXml/itemProps3.xml><?xml version="1.0" encoding="utf-8"?>
-<ds:datastoreItem xmlns:ds="http://schemas.openxmlformats.org/officeDocument/2006/customXml" ds:itemID="{B52C9AD5-4F18-4494-A12B-C11EA8399E21}">
-  <ds:schemaRefs>
-    <ds:schemaRef ds:uri="http://schemas.microsoft.com/sharepoint/v3/contenttype/forms"/>
-  </ds:schemaRefs>
-</ds:datastoreItem>
-</file>
-
-<file path=customXml/itemProps4.xml><?xml version="1.0" encoding="utf-8"?>
 <ds:datastoreItem xmlns:ds="http://schemas.openxmlformats.org/officeDocument/2006/customXml" ds:itemID="{79054B02-B215-46AC-9176-544339E93661}">
   <ds:schemaRefs>
     <ds:schemaRef ds:uri="http://schemas.microsoft.com/office/2006/metadata/properties"/>
@@ -5151,4 +5150,12 @@
     <ds:schemaRef ds:uri="cdc5354f-30b2-42ef-84e1-bde4a0f3b1cb"/>
   </ds:schemaRefs>
 </ds:datastoreItem>
+</file>
+
+<file path=customXml/itemProps4.xml><?xml version="1.0" encoding="utf-8"?>
+<ds:datastoreItem xmlns:ds="http://schemas.openxmlformats.org/officeDocument/2006/customXml" ds:itemID="{B52C9AD5-4F18-4494-A12B-C11EA8399E21}">
+  <ds:schemaRefs>
+    <ds:schemaRef ds:uri="http://schemas.microsoft.com/sharepoint/v3/contenttype/forms"/>
+  </ds:schemaRefs>
+</ds:datastoreItem>
 </file>
</xml_diff>

<commit_message>
corrigindo mais erros ortográficos na documentação do projeto
</commit_message>
<xml_diff>
--- a/Documentação Grand Vinum.docx
+++ b/Documentação Grand Vinum.docx
@@ -67,8 +67,19 @@
           <w:sz w:val="94"/>
           <w:szCs w:val="72"/>
         </w:rPr>
-        <w:t>Soluções Grand Vinum</w:t>
-      </w:r>
+        <w:t xml:space="preserve">Soluções Grand </w:t>
+      </w:r>
+      <w:proofErr w:type="spellStart"/>
+      <w:r>
+        <w:rPr>
+          <w:i/>
+          <w:iCs/>
+          <w:sz w:val="94"/>
+          <w:szCs w:val="72"/>
+        </w:rPr>
+        <w:t>Vinum</w:t>
+      </w:r>
+      <w:proofErr w:type="spellEnd"/>
     </w:p>
     <w:p/>
     <w:p/>
@@ -176,7 +187,21 @@
         <w:rPr>
           <w:color w:val="000000" w:themeColor="text1"/>
         </w:rPr>
-        <w:t xml:space="preserve">Jefferson Araujo Silva </w:t>
+        <w:t xml:space="preserve">Jefferson </w:t>
+      </w:r>
+      <w:proofErr w:type="spellStart"/>
+      <w:r>
+        <w:rPr>
+          <w:color w:val="000000" w:themeColor="text1"/>
+        </w:rPr>
+        <w:t>Araujo</w:t>
+      </w:r>
+      <w:proofErr w:type="spellEnd"/>
+      <w:r>
+        <w:rPr>
+          <w:color w:val="000000" w:themeColor="text1"/>
+        </w:rPr>
+        <w:t xml:space="preserve"> Silva </w:t>
       </w:r>
       <w:r>
         <w:rPr>
@@ -435,8 +460,13 @@
         <w:pStyle w:val="Ttulo1"/>
       </w:pPr>
       <w:r>
-        <w:t>Soluções Grand Vinum</w:t>
-      </w:r>
+        <w:t xml:space="preserve">Soluções Grand </w:t>
+      </w:r>
+      <w:proofErr w:type="spellStart"/>
+      <w:r>
+        <w:t>Vinum</w:t>
+      </w:r>
+      <w:proofErr w:type="spellEnd"/>
     </w:p>
     <w:p/>
     <w:p>
@@ -471,7 +501,23 @@
           <w:rFonts w:ascii="Arial" w:hAnsi="Arial" w:cs="Arial"/>
           <w:color w:val="000000" w:themeColor="text1"/>
         </w:rPr>
-        <w:t xml:space="preserve">O vinho é um dos mais importantes produtos agrícolas, cerca de 270 milhões de hectolitros são produzidos ao ano em todo o mundo. É uma bebida muito sofisticada e possui diferentes características, sabores e variedades, os principais tipos são: tinto, branco, rosé, espumante e licoroso, sua fama e consumo são mundiais principalmente por carregar grande importância religiosa, histórica e gastronômica, além de ser benéfico para evitar doenças cardíacas, causadoras do infarto, além de outras enfermidades.  </w:t>
+        <w:t xml:space="preserve">O vinho é um dos mais importantes produtos agrícolas, cerca de 270 milhões de hectolitros são produzidos ao ano em todo o mundo. É uma bebida muito sofisticada e possui diferentes características, sabores e variedades, os principais tipos são: tinto, branco, </w:t>
+      </w:r>
+      <w:proofErr w:type="spellStart"/>
+      <w:r>
+        <w:rPr>
+          <w:rFonts w:ascii="Arial" w:hAnsi="Arial" w:cs="Arial"/>
+          <w:color w:val="000000" w:themeColor="text1"/>
+        </w:rPr>
+        <w:t>rosé</w:t>
+      </w:r>
+      <w:proofErr w:type="spellEnd"/>
+      <w:r>
+        <w:rPr>
+          <w:rFonts w:ascii="Arial" w:hAnsi="Arial" w:cs="Arial"/>
+          <w:color w:val="000000" w:themeColor="text1"/>
+        </w:rPr>
+        <w:t xml:space="preserve">, espumante e licoroso, sua fama e consumo são mundiais principalmente por carregar grande importância religiosa, histórica e gastronômica, além de ser benéfico para evitar doenças cardíacas, causadoras do infarto, além de outras enfermidades.  </w:t>
       </w:r>
     </w:p>
     <w:p>
@@ -489,7 +535,23 @@
           <w:rFonts w:ascii="Arial" w:hAnsi="Arial" w:cs="Arial"/>
           <w:color w:val="000000" w:themeColor="text1"/>
         </w:rPr>
-        <w:t>Por ser uma bebida muito versátil, atrativa e com características que aguçam todos os cinco sentidos humanos, há algumas décadas surgiu o chamado enoturismo, um tipo de turismo gastronômico voltado para conhecer e apreciar a cultura e tradições do vinho, que inclui passeios e degustação. É um universo voltado para estudantes da área da Enologia, mas também para enófilos, os amantes de vinho.</w:t>
+        <w:t xml:space="preserve">Por ser uma bebida muito versátil, atrativa e com características que aguçam todos os cinco sentidos humanos, há algumas décadas surgiu o chamado </w:t>
+      </w:r>
+      <w:proofErr w:type="spellStart"/>
+      <w:r>
+        <w:rPr>
+          <w:rFonts w:ascii="Arial" w:hAnsi="Arial" w:cs="Arial"/>
+          <w:color w:val="000000" w:themeColor="text1"/>
+        </w:rPr>
+        <w:t>enoturismo</w:t>
+      </w:r>
+      <w:proofErr w:type="spellEnd"/>
+      <w:r>
+        <w:rPr>
+          <w:rFonts w:ascii="Arial" w:hAnsi="Arial" w:cs="Arial"/>
+          <w:color w:val="000000" w:themeColor="text1"/>
+        </w:rPr>
+        <w:t>, um tipo de turismo gastronômico voltado para conhecer e apreciar a cultura e tradições do vinho, que inclui passeios e degustação. É um universo voltado para estudantes da área da Enologia, mas também para enófilos, os amantes de vinho.</w:t>
       </w:r>
     </w:p>
     <w:p>
@@ -1150,14 +1212,13 @@
     <w:p/>
     <w:p/>
     <w:p/>
-    <w:p/>
-    <w:p/>
     <w:p>
       <w:pPr>
         <w:pStyle w:val="Ttulo1"/>
         <w:spacing w:line="276" w:lineRule="auto"/>
       </w:pPr>
       <w:r>
+        <w:lastRenderedPageBreak/>
         <w:t>Restrições</w:t>
       </w:r>
     </w:p>
@@ -1295,7 +1356,23 @@
           <w:rFonts w:ascii="Arial" w:hAnsi="Arial" w:cs="Arial"/>
           <w:color w:val="000000" w:themeColor="text1"/>
         </w:rPr>
-        <w:t>2 Desenvolvedores front-end;</w:t>
+        <w:t>2 Desenvolvedores front-</w:t>
+      </w:r>
+      <w:proofErr w:type="spellStart"/>
+      <w:r>
+        <w:rPr>
+          <w:rFonts w:ascii="Arial" w:hAnsi="Arial" w:cs="Arial"/>
+          <w:color w:val="000000" w:themeColor="text1"/>
+        </w:rPr>
+        <w:t>end</w:t>
+      </w:r>
+      <w:proofErr w:type="spellEnd"/>
+      <w:r>
+        <w:rPr>
+          <w:rFonts w:ascii="Arial" w:hAnsi="Arial" w:cs="Arial"/>
+          <w:color w:val="000000" w:themeColor="text1"/>
+        </w:rPr>
+        <w:t>;</w:t>
       </w:r>
     </w:p>
     <w:p>
@@ -1315,7 +1392,23 @@
           <w:rFonts w:ascii="Arial" w:hAnsi="Arial" w:cs="Arial"/>
           <w:color w:val="000000" w:themeColor="text1"/>
         </w:rPr>
-        <w:t>2 Desenvolvedores back-end;</w:t>
+        <w:t xml:space="preserve">2 Desenvolvedores </w:t>
+      </w:r>
+      <w:proofErr w:type="spellStart"/>
+      <w:r>
+        <w:rPr>
+          <w:rFonts w:ascii="Arial" w:hAnsi="Arial" w:cs="Arial"/>
+          <w:color w:val="000000" w:themeColor="text1"/>
+        </w:rPr>
+        <w:t>back-end</w:t>
+      </w:r>
+      <w:proofErr w:type="spellEnd"/>
+      <w:r>
+        <w:rPr>
+          <w:rFonts w:ascii="Arial" w:hAnsi="Arial" w:cs="Arial"/>
+          <w:color w:val="000000" w:themeColor="text1"/>
+        </w:rPr>
+        <w:t>;</w:t>
       </w:r>
     </w:p>
     <w:p>
@@ -1384,14 +1477,6 @@
         </w:rPr>
         <w:t>.</w:t>
       </w:r>
-    </w:p>
-    <w:p>
-      <w:pPr>
-        <w:jc w:val="both"/>
-        <w:rPr>
-          <w:color w:val="000000" w:themeColor="text1"/>
-        </w:rPr>
-      </w:pPr>
     </w:p>
     <w:p>
       <w:pPr>
@@ -1547,15 +1632,6 @@
     </w:p>
     <w:p>
       <w:pPr>
-        <w:jc w:val="center"/>
-        <w:rPr>
-          <w:color w:val="000000" w:themeColor="text1"/>
-        </w:rPr>
-      </w:pPr>
-    </w:p>
-    <w:p>
-      <w:pPr>
-        <w:jc w:val="center"/>
         <w:rPr>
           <w:color w:val="000000" w:themeColor="text1"/>
         </w:rPr>
@@ -4860,10 +4936,6 @@
 </file>
 
 <file path=customXml/item1.xml><?xml version="1.0" encoding="utf-8"?>
-<b:Sources xmlns:b="http://schemas.openxmlformats.org/officeDocument/2006/bibliography" xmlns="http://schemas.openxmlformats.org/officeDocument/2006/bibliography" SelectedStyle="\APASixthEditionOfficeOnline.xsl" StyleName="APA" Version="6"/>
-</file>
-
-<file path=customXml/item2.xml><?xml version="1.0" encoding="utf-8"?>
 <ct:contentTypeSchema xmlns:ct="http://schemas.microsoft.com/office/2006/metadata/contentType" xmlns:ma="http://schemas.microsoft.com/office/2006/metadata/properties/metaAttributes" ct:_="" ma:_="" ma:contentTypeName="Documento" ma:contentTypeID="0x010100CB0997CD49361E47B797414A53F2631B" ma:contentTypeVersion="15" ma:contentTypeDescription="Crie um novo documento." ma:contentTypeScope="" ma:versionID="676e296915d27538074ccff432855cce">
   <xsd:schema xmlns:xsd="http://www.w3.org/2001/XMLSchema" xmlns:xs="http://www.w3.org/2001/XMLSchema" xmlns:p="http://schemas.microsoft.com/office/2006/metadata/properties" xmlns:ns2="099390d0-439d-425f-a084-1d5c24253b6f" xmlns:ns3="cdc5354f-30b2-42ef-84e1-bde4a0f3b1cb" targetNamespace="http://schemas.microsoft.com/office/2006/metadata/properties" ma:root="true" ma:fieldsID="30dcda7bc3bf4a8b8faa1b44d3334ec3" ns2:_="" ns3:_="">
     <xsd:import namespace="099390d0-439d-425f-a084-1d5c24253b6f"/>
@@ -5094,7 +5166,20 @@
 </ct:contentTypeSchema>
 </file>
 
+<file path=customXml/item2.xml><?xml version="1.0" encoding="utf-8"?>
+<b:Sources xmlns:b="http://schemas.openxmlformats.org/officeDocument/2006/bibliography" xmlns="http://schemas.openxmlformats.org/officeDocument/2006/bibliography" SelectedStyle="\APASixthEditionOfficeOnline.xsl" StyleName="APA" Version="6"/>
+</file>
+
 <file path=customXml/item3.xml><?xml version="1.0" encoding="utf-8"?>
+<?mso-contentType ?>
+<FormTemplates xmlns="http://schemas.microsoft.com/sharepoint/v3/contenttype/forms">
+  <Display>DocumentLibraryForm</Display>
+  <Edit>DocumentLibraryForm</Edit>
+  <New>DocumentLibraryForm</New>
+</FormTemplates>
+</file>
+
+<file path=customXml/item4.xml><?xml version="1.0" encoding="utf-8"?>
 <p:properties xmlns:p="http://schemas.microsoft.com/office/2006/metadata/properties" xmlns:xsi="http://www.w3.org/2001/XMLSchema-instance" xmlns:pc="http://schemas.microsoft.com/office/infopath/2007/PartnerControls">
   <documentManagement>
     <lcf76f155ced4ddcb4097134ff3c332f xmlns="099390d0-439d-425f-a084-1d5c24253b6f">
@@ -5105,24 +5190,7 @@
 </p:properties>
 </file>
 
-<file path=customXml/item4.xml><?xml version="1.0" encoding="utf-8"?>
-<?mso-contentType ?>
-<FormTemplates xmlns="http://schemas.microsoft.com/sharepoint/v3/contenttype/forms">
-  <Display>DocumentLibraryForm</Display>
-  <Edit>DocumentLibraryForm</Edit>
-  <New>DocumentLibraryForm</New>
-</FormTemplates>
-</file>
-
 <file path=customXml/itemProps1.xml><?xml version="1.0" encoding="utf-8"?>
-<ds:datastoreItem xmlns:ds="http://schemas.openxmlformats.org/officeDocument/2006/customXml" ds:itemID="{43C36E59-8586-4352-8310-158AD4E65655}">
-  <ds:schemaRefs>
-    <ds:schemaRef ds:uri="http://schemas.openxmlformats.org/officeDocument/2006/bibliography"/>
-  </ds:schemaRefs>
-</ds:datastoreItem>
-</file>
-
-<file path=customXml/itemProps2.xml><?xml version="1.0" encoding="utf-8"?>
 <ds:datastoreItem xmlns:ds="http://schemas.openxmlformats.org/officeDocument/2006/customXml" ds:itemID="{FC28405E-D2AA-46AE-826D-64FC21EE019C}">
   <ds:schemaRefs>
     <ds:schemaRef ds:uri="http://schemas.microsoft.com/office/2006/metadata/contentType"/>
@@ -5141,7 +5209,23 @@
 </ds:datastoreItem>
 </file>
 
+<file path=customXml/itemProps2.xml><?xml version="1.0" encoding="utf-8"?>
+<ds:datastoreItem xmlns:ds="http://schemas.openxmlformats.org/officeDocument/2006/customXml" ds:itemID="{43C36E59-8586-4352-8310-158AD4E65655}">
+  <ds:schemaRefs>
+    <ds:schemaRef ds:uri="http://schemas.openxmlformats.org/officeDocument/2006/bibliography"/>
+  </ds:schemaRefs>
+</ds:datastoreItem>
+</file>
+
 <file path=customXml/itemProps3.xml><?xml version="1.0" encoding="utf-8"?>
+<ds:datastoreItem xmlns:ds="http://schemas.openxmlformats.org/officeDocument/2006/customXml" ds:itemID="{B52C9AD5-4F18-4494-A12B-C11EA8399E21}">
+  <ds:schemaRefs>
+    <ds:schemaRef ds:uri="http://schemas.microsoft.com/sharepoint/v3/contenttype/forms"/>
+  </ds:schemaRefs>
+</ds:datastoreItem>
+</file>
+
+<file path=customXml/itemProps4.xml><?xml version="1.0" encoding="utf-8"?>
 <ds:datastoreItem xmlns:ds="http://schemas.openxmlformats.org/officeDocument/2006/customXml" ds:itemID="{79054B02-B215-46AC-9176-544339E93661}">
   <ds:schemaRefs>
     <ds:schemaRef ds:uri="http://schemas.microsoft.com/office/2006/metadata/properties"/>
@@ -5150,12 +5234,4 @@
     <ds:schemaRef ds:uri="cdc5354f-30b2-42ef-84e1-bde4a0f3b1cb"/>
   </ds:schemaRefs>
 </ds:datastoreItem>
-</file>
-
-<file path=customXml/itemProps4.xml><?xml version="1.0" encoding="utf-8"?>
-<ds:datastoreItem xmlns:ds="http://schemas.openxmlformats.org/officeDocument/2006/customXml" ds:itemID="{B52C9AD5-4F18-4494-A12B-C11EA8399E21}">
-  <ds:schemaRefs>
-    <ds:schemaRef ds:uri="http://schemas.microsoft.com/sharepoint/v3/contenttype/forms"/>
-  </ds:schemaRefs>
-</ds:datastoreItem>
 </file>
</xml_diff>